<commit_message>
add combined figure for duration, number of touches
</commit_message>
<xml_diff>
--- a/Python.Analysis/model_predictions.docx
+++ b/Python.Analysis/model_predictions.docx
@@ -13,7 +13,7 @@
           <w:i/>
           <w:sz w:val="22"/>
         </w:rPr>
-        <w:t>Hierarchical regression model predictions per condition</w:t>
+        <w:t>Combined hierarchical regression model predictions per condition</w:t>
       </w:r>
     </w:p>
     <w:tbl>
@@ -23,15 +23,37 @@
         <w:tblLook w:firstColumn="1" w:firstRow="1" w:lastColumn="0" w:lastRow="0" w:noHBand="0" w:noVBand="1" w:val="04A0"/>
       </w:tblPr>
       <w:tblGrid>
-        <w:gridCol w:w="2340"/>
-        <w:gridCol w:w="2340"/>
-        <w:gridCol w:w="2340"/>
-        <w:gridCol w:w="2340"/>
+        <w:gridCol w:w="1872"/>
+        <w:gridCol w:w="1872"/>
+        <w:gridCol w:w="1872"/>
+        <w:gridCol w:w="1872"/>
+        <w:gridCol w:w="1872"/>
       </w:tblGrid>
       <w:tr>
         <w:tc>
           <w:tcPr>
-            <w:tcW w:type="dxa" w:w="2340"/>
+            <w:tcW w:type="dxa" w:w="1872"/>
+            <w:tcBorders>
+              <w:top w:sz="12" w:val="single"/>
+              <w:bottom w:sz="6" w:val="single"/>
+            </w:tcBorders>
+          </w:tcPr>
+          <w:p>
+            <w:pPr>
+              <w:jc w:val="center"/>
+            </w:pPr>
+            <w:r>
+              <w:rPr>
+                <w:rFonts w:ascii="Calibri" w:hAnsi="Calibri"/>
+                <w:sz w:val="22"/>
+              </w:rPr>
+              <w:t>Metric</w:t>
+            </w:r>
+          </w:p>
+        </w:tc>
+        <w:tc>
+          <w:tcPr>
+            <w:tcW w:type="dxa" w:w="1872"/>
             <w:tcBorders>
               <w:top w:sz="12" w:val="single"/>
               <w:bottom w:sz="6" w:val="single"/>
@@ -52,7 +74,7 @@
         </w:tc>
         <w:tc>
           <w:tcPr>
-            <w:tcW w:type="dxa" w:w="2340"/>
+            <w:tcW w:type="dxa" w:w="1872"/>
             <w:tcBorders>
               <w:top w:sz="12" w:val="single"/>
               <w:bottom w:sz="6" w:val="single"/>
@@ -73,7 +95,7 @@
         </w:tc>
         <w:tc>
           <w:tcPr>
-            <w:tcW w:type="dxa" w:w="2340"/>
+            <w:tcW w:type="dxa" w:w="1872"/>
             <w:tcBorders>
               <w:top w:sz="12" w:val="single"/>
               <w:bottom w:sz="6" w:val="single"/>
@@ -94,7 +116,7 @@
         </w:tc>
         <w:tc>
           <w:tcPr>
-            <w:tcW w:type="dxa" w:w="2340"/>
+            <w:tcW w:type="dxa" w:w="1872"/>
             <w:tcBorders>
               <w:top w:sz="12" w:val="single"/>
               <w:bottom w:sz="6" w:val="single"/>
@@ -117,7 +139,24 @@
       <w:tr>
         <w:tc>
           <w:tcPr>
-            <w:tcW w:type="dxa" w:w="2340"/>
+            <w:tcW w:type="dxa" w:w="1872"/>
+          </w:tcPr>
+          <w:p>
+            <w:pPr>
+              <w:jc w:val="center"/>
+            </w:pPr>
+            <w:r>
+              <w:rPr>
+                <w:rFonts w:ascii="Calibri" w:hAnsi="Calibri"/>
+                <w:sz w:val="22"/>
+              </w:rPr>
+              <w:t>Duration</w:t>
+            </w:r>
+          </w:p>
+        </w:tc>
+        <w:tc>
+          <w:tcPr>
+            <w:tcW w:type="dxa" w:w="1872"/>
           </w:tcPr>
           <w:p>
             <w:pPr>
@@ -134,7 +173,7 @@
         </w:tc>
         <w:tc>
           <w:tcPr>
-            <w:tcW w:type="dxa" w:w="2340"/>
+            <w:tcW w:type="dxa" w:w="1872"/>
           </w:tcPr>
           <w:p>
             <w:pPr>
@@ -151,7 +190,7 @@
         </w:tc>
         <w:tc>
           <w:tcPr>
-            <w:tcW w:type="dxa" w:w="2340"/>
+            <w:tcW w:type="dxa" w:w="1872"/>
           </w:tcPr>
           <w:p>
             <w:pPr>
@@ -162,13 +201,13 @@
                 <w:rFonts w:ascii="Calibri" w:hAnsi="Calibri"/>
                 <w:sz w:val="22"/>
               </w:rPr>
-              <w:t>1.63 – 1.80</w:t>
+              <w:t>1.64 – 1.80</w:t>
             </w:r>
           </w:p>
         </w:tc>
         <w:tc>
           <w:tcPr>
-            <w:tcW w:type="dxa" w:w="2340"/>
+            <w:tcW w:type="dxa" w:w="1872"/>
           </w:tcPr>
           <w:p>
             <w:pPr>
@@ -179,7 +218,7 @@
                 <w:rFonts w:ascii="Calibri" w:hAnsi="Calibri"/>
                 <w:sz w:val="22"/>
               </w:rPr>
-              <w:t>297</w:t>
+              <w:t>390</w:t>
             </w:r>
           </w:p>
         </w:tc>
@@ -187,7 +226,285 @@
       <w:tr>
         <w:tc>
           <w:tcPr>
-            <w:tcW w:type="dxa" w:w="2340"/>
+            <w:tcW w:type="dxa" w:w="1872"/>
+          </w:tcPr>
+          <w:p>
+            <w:pPr>
+              <w:jc w:val="center"/>
+            </w:pPr>
+            <w:r>
+              <w:rPr>
+                <w:rFonts w:ascii="Calibri" w:hAnsi="Calibri"/>
+                <w:sz w:val="22"/>
+              </w:rPr>
+              <w:t>Duration</w:t>
+            </w:r>
+          </w:p>
+        </w:tc>
+        <w:tc>
+          <w:tcPr>
+            <w:tcW w:type="dxa" w:w="1872"/>
+          </w:tcPr>
+          <w:p>
+            <w:pPr>
+              <w:jc w:val="center"/>
+            </w:pPr>
+            <w:r>
+              <w:rPr>
+                <w:rFonts w:ascii="Calibri" w:hAnsi="Calibri"/>
+                <w:sz w:val="22"/>
+              </w:rPr>
+              <w:t>C(condition)[NoOpponent]</w:t>
+            </w:r>
+          </w:p>
+        </w:tc>
+        <w:tc>
+          <w:tcPr>
+            <w:tcW w:type="dxa" w:w="1872"/>
+          </w:tcPr>
+          <w:p>
+            <w:pPr>
+              <w:jc w:val="center"/>
+            </w:pPr>
+            <w:r>
+              <w:rPr>
+                <w:rFonts w:ascii="Calibri" w:hAnsi="Calibri"/>
+                <w:sz w:val="22"/>
+              </w:rPr>
+              <w:t>1.46</w:t>
+            </w:r>
+          </w:p>
+        </w:tc>
+        <w:tc>
+          <w:tcPr>
+            <w:tcW w:type="dxa" w:w="1872"/>
+          </w:tcPr>
+          <w:p>
+            <w:pPr>
+              <w:jc w:val="center"/>
+            </w:pPr>
+            <w:r>
+              <w:rPr>
+                <w:rFonts w:ascii="Calibri" w:hAnsi="Calibri"/>
+                <w:sz w:val="22"/>
+              </w:rPr>
+              <w:t>1.02 – 1.84</w:t>
+            </w:r>
+          </w:p>
+        </w:tc>
+        <w:tc>
+          <w:tcPr>
+            <w:tcW w:type="dxa" w:w="1872"/>
+          </w:tcPr>
+          <w:p>
+            <w:pPr>
+              <w:jc w:val="center"/>
+            </w:pPr>
+            <w:r>
+              <w:rPr>
+                <w:rFonts w:ascii="Calibri" w:hAnsi="Calibri"/>
+                <w:sz w:val="22"/>
+              </w:rPr>
+              <w:t>92</w:t>
+            </w:r>
+          </w:p>
+        </w:tc>
+      </w:tr>
+      <w:tr>
+        <w:tc>
+          <w:tcPr>
+            <w:tcW w:type="dxa" w:w="1872"/>
+          </w:tcPr>
+          <w:p>
+            <w:pPr>
+              <w:jc w:val="center"/>
+            </w:pPr>
+            <w:r>
+              <w:rPr>
+                <w:rFonts w:ascii="Calibri" w:hAnsi="Calibri"/>
+                <w:sz w:val="22"/>
+              </w:rPr>
+              <w:t>Duration</w:t>
+            </w:r>
+          </w:p>
+        </w:tc>
+        <w:tc>
+          <w:tcPr>
+            <w:tcW w:type="dxa" w:w="1872"/>
+          </w:tcPr>
+          <w:p>
+            <w:pPr>
+              <w:jc w:val="center"/>
+            </w:pPr>
+            <w:r>
+              <w:rPr>
+                <w:rFonts w:ascii="Calibri" w:hAnsi="Calibri"/>
+                <w:sz w:val="22"/>
+              </w:rPr>
+              <w:t>C(condition)[NoInteraction]</w:t>
+            </w:r>
+          </w:p>
+        </w:tc>
+        <w:tc>
+          <w:tcPr>
+            <w:tcW w:type="dxa" w:w="1872"/>
+          </w:tcPr>
+          <w:p>
+            <w:pPr>
+              <w:jc w:val="center"/>
+            </w:pPr>
+            <w:r>
+              <w:rPr>
+                <w:rFonts w:ascii="Calibri" w:hAnsi="Calibri"/>
+                <w:sz w:val="22"/>
+              </w:rPr>
+              <w:t>1.89</w:t>
+            </w:r>
+          </w:p>
+        </w:tc>
+        <w:tc>
+          <w:tcPr>
+            <w:tcW w:type="dxa" w:w="1872"/>
+          </w:tcPr>
+          <w:p>
+            <w:pPr>
+              <w:jc w:val="center"/>
+            </w:pPr>
+            <w:r>
+              <w:rPr>
+                <w:rFonts w:ascii="Calibri" w:hAnsi="Calibri"/>
+                <w:sz w:val="22"/>
+              </w:rPr>
+              <w:t>1.44 – 2.33</w:t>
+            </w:r>
+          </w:p>
+        </w:tc>
+        <w:tc>
+          <w:tcPr>
+            <w:tcW w:type="dxa" w:w="1872"/>
+          </w:tcPr>
+          <w:p>
+            <w:pPr>
+              <w:jc w:val="center"/>
+            </w:pPr>
+            <w:r>
+              <w:rPr>
+                <w:rFonts w:ascii="Calibri" w:hAnsi="Calibri"/>
+                <w:sz w:val="22"/>
+              </w:rPr>
+              <w:t>90</w:t>
+            </w:r>
+          </w:p>
+        </w:tc>
+      </w:tr>
+      <w:tr>
+        <w:tc>
+          <w:tcPr>
+            <w:tcW w:type="dxa" w:w="1872"/>
+          </w:tcPr>
+          <w:p>
+            <w:pPr>
+              <w:jc w:val="center"/>
+            </w:pPr>
+            <w:r>
+              <w:rPr>
+                <w:rFonts w:ascii="Calibri" w:hAnsi="Calibri"/>
+                <w:sz w:val="22"/>
+              </w:rPr>
+              <w:t>Duration</w:t>
+            </w:r>
+          </w:p>
+        </w:tc>
+        <w:tc>
+          <w:tcPr>
+            <w:tcW w:type="dxa" w:w="1872"/>
+          </w:tcPr>
+          <w:p>
+            <w:pPr>
+              <w:jc w:val="center"/>
+            </w:pPr>
+            <w:r>
+              <w:rPr>
+                <w:rFonts w:ascii="Calibri" w:hAnsi="Calibri"/>
+                <w:sz w:val="22"/>
+              </w:rPr>
+              <w:t>C(condition)[Interaction]</w:t>
+            </w:r>
+          </w:p>
+        </w:tc>
+        <w:tc>
+          <w:tcPr>
+            <w:tcW w:type="dxa" w:w="1872"/>
+          </w:tcPr>
+          <w:p>
+            <w:pPr>
+              <w:jc w:val="center"/>
+            </w:pPr>
+            <w:r>
+              <w:rPr>
+                <w:rFonts w:ascii="Calibri" w:hAnsi="Calibri"/>
+                <w:sz w:val="22"/>
+              </w:rPr>
+              <w:t>2.74</w:t>
+            </w:r>
+          </w:p>
+        </w:tc>
+        <w:tc>
+          <w:tcPr>
+            <w:tcW w:type="dxa" w:w="1872"/>
+          </w:tcPr>
+          <w:p>
+            <w:pPr>
+              <w:jc w:val="center"/>
+            </w:pPr>
+            <w:r>
+              <w:rPr>
+                <w:rFonts w:ascii="Calibri" w:hAnsi="Calibri"/>
+                <w:sz w:val="22"/>
+              </w:rPr>
+              <w:t>2.33 – 3.15</w:t>
+            </w:r>
+          </w:p>
+        </w:tc>
+        <w:tc>
+          <w:tcPr>
+            <w:tcW w:type="dxa" w:w="1872"/>
+          </w:tcPr>
+          <w:p>
+            <w:pPr>
+              <w:jc w:val="center"/>
+            </w:pPr>
+            <w:r>
+              <w:rPr>
+                <w:rFonts w:ascii="Calibri" w:hAnsi="Calibri"/>
+                <w:sz w:val="22"/>
+              </w:rPr>
+              <w:t>94</w:t>
+            </w:r>
+          </w:p>
+        </w:tc>
+      </w:tr>
+      <w:tr>
+        <w:tc>
+          <w:tcPr>
+            <w:tcW w:type="dxa" w:w="1872"/>
+          </w:tcPr>
+          <w:p>
+            <w:pPr>
+              <w:jc w:val="center"/>
+            </w:pPr>
+            <w:r>
+              <w:rPr>
+                <w:rFonts w:ascii="Calibri" w:hAnsi="Calibri"/>
+                <w:sz w:val="22"/>
+              </w:rPr>
+              <w:t>Duration</w:t>
+            </w:r>
+          </w:p>
+        </w:tc>
+        <w:tc>
+          <w:tcPr>
+            <w:tcW w:type="dxa" w:w="1872"/>
           </w:tcPr>
           <w:p>
             <w:pPr>
@@ -204,7 +521,7 @@
         </w:tc>
         <w:tc>
           <w:tcPr>
-            <w:tcW w:type="dxa" w:w="2340"/>
+            <w:tcW w:type="dxa" w:w="1872"/>
           </w:tcPr>
           <w:p>
             <w:pPr>
@@ -215,13 +532,13 @@
                 <w:rFonts w:ascii="Calibri" w:hAnsi="Calibri"/>
                 <w:sz w:val="22"/>
               </w:rPr>
-              <w:t>3.65</w:t>
+              <w:t>3.71</w:t>
             </w:r>
           </w:p>
         </w:tc>
         <w:tc>
           <w:tcPr>
-            <w:tcW w:type="dxa" w:w="2340"/>
+            <w:tcW w:type="dxa" w:w="1872"/>
           </w:tcPr>
           <w:p>
             <w:pPr>
@@ -232,13 +549,13 @@
                 <w:rFonts w:ascii="Calibri" w:hAnsi="Calibri"/>
                 <w:sz w:val="22"/>
               </w:rPr>
-              <w:t>3.21 – 4.00</w:t>
+              <w:t>3.29 – 4.10</w:t>
             </w:r>
           </w:p>
         </w:tc>
         <w:tc>
           <w:tcPr>
-            <w:tcW w:type="dxa" w:w="2340"/>
+            <w:tcW w:type="dxa" w:w="1872"/>
           </w:tcPr>
           <w:p>
             <w:pPr>
@@ -249,7 +566,7 @@
                 <w:rFonts w:ascii="Calibri" w:hAnsi="Calibri"/>
                 <w:sz w:val="22"/>
               </w:rPr>
-              <w:t>136</w:t>
+              <w:t>104</w:t>
             </w:r>
           </w:p>
         </w:tc>
@@ -257,7 +574,459 @@
       <w:tr>
         <w:tc>
           <w:tcPr>
-            <w:tcW w:type="dxa" w:w="2340"/>
+            <w:tcW w:type="dxa" w:w="1872"/>
+          </w:tcPr>
+          <w:p>
+            <w:pPr>
+              <w:jc w:val="center"/>
+            </w:pPr>
+            <w:r>
+              <w:rPr>
+                <w:rFonts w:ascii="Calibri" w:hAnsi="Calibri"/>
+                <w:sz w:val="22"/>
+              </w:rPr>
+              <w:t>Duration</w:t>
+            </w:r>
+          </w:p>
+        </w:tc>
+        <w:tc>
+          <w:tcPr>
+            <w:tcW w:type="dxa" w:w="1872"/>
+          </w:tcPr>
+          <w:p>
+            <w:pPr>
+              <w:jc w:val="center"/>
+            </w:pPr>
+            <w:r>
+              <w:rPr>
+                <w:rFonts w:ascii="Calibri" w:hAnsi="Calibri"/>
+                <w:sz w:val="22"/>
+              </w:rPr>
+              <w:t>sigma</w:t>
+            </w:r>
+          </w:p>
+        </w:tc>
+        <w:tc>
+          <w:tcPr>
+            <w:tcW w:type="dxa" w:w="1872"/>
+          </w:tcPr>
+          <w:p>
+            <w:pPr>
+              <w:jc w:val="center"/>
+            </w:pPr>
+            <w:r>
+              <w:rPr>
+                <w:rFonts w:ascii="Calibri" w:hAnsi="Calibri"/>
+                <w:sz w:val="22"/>
+              </w:rPr>
+              <w:t>1.72</w:t>
+            </w:r>
+          </w:p>
+        </w:tc>
+        <w:tc>
+          <w:tcPr>
+            <w:tcW w:type="dxa" w:w="1872"/>
+          </w:tcPr>
+          <w:p>
+            <w:pPr>
+              <w:jc w:val="center"/>
+            </w:pPr>
+            <w:r>
+              <w:rPr>
+                <w:rFonts w:ascii="Calibri" w:hAnsi="Calibri"/>
+                <w:sz w:val="22"/>
+              </w:rPr>
+              <w:t>1.64 – 1.80</w:t>
+            </w:r>
+          </w:p>
+        </w:tc>
+        <w:tc>
+          <w:tcPr>
+            <w:tcW w:type="dxa" w:w="1872"/>
+          </w:tcPr>
+          <w:p>
+            <w:pPr>
+              <w:jc w:val="center"/>
+            </w:pPr>
+            <w:r>
+              <w:rPr>
+                <w:rFonts w:ascii="Calibri" w:hAnsi="Calibri"/>
+                <w:sz w:val="22"/>
+              </w:rPr>
+              <w:t>390</w:t>
+            </w:r>
+          </w:p>
+        </w:tc>
+      </w:tr>
+      <w:tr>
+        <w:tc>
+          <w:tcPr>
+            <w:tcW w:type="dxa" w:w="1872"/>
+          </w:tcPr>
+          <w:p>
+            <w:pPr>
+              <w:jc w:val="center"/>
+            </w:pPr>
+            <w:r>
+              <w:rPr>
+                <w:rFonts w:ascii="Calibri" w:hAnsi="Calibri"/>
+                <w:sz w:val="22"/>
+              </w:rPr>
+              <w:t>Duration</w:t>
+            </w:r>
+          </w:p>
+        </w:tc>
+        <w:tc>
+          <w:tcPr>
+            <w:tcW w:type="dxa" w:w="1872"/>
+          </w:tcPr>
+          <w:p>
+            <w:pPr>
+              <w:jc w:val="center"/>
+            </w:pPr>
+            <w:r>
+              <w:rPr>
+                <w:rFonts w:ascii="Calibri" w:hAnsi="Calibri"/>
+                <w:sz w:val="22"/>
+              </w:rPr>
+              <w:t>1|participant_id_sigma</w:t>
+            </w:r>
+          </w:p>
+        </w:tc>
+        <w:tc>
+          <w:tcPr>
+            <w:tcW w:type="dxa" w:w="1872"/>
+          </w:tcPr>
+          <w:p>
+            <w:pPr>
+              <w:jc w:val="center"/>
+            </w:pPr>
+            <w:r>
+              <w:rPr>
+                <w:rFonts w:ascii="Calibri" w:hAnsi="Calibri"/>
+                <w:sz w:val="22"/>
+              </w:rPr>
+              <w:t>0.8</w:t>
+            </w:r>
+          </w:p>
+        </w:tc>
+        <w:tc>
+          <w:tcPr>
+            <w:tcW w:type="dxa" w:w="1872"/>
+          </w:tcPr>
+          <w:p>
+            <w:pPr>
+              <w:jc w:val="center"/>
+            </w:pPr>
+            <w:r>
+              <w:rPr>
+                <w:rFonts w:ascii="Calibri" w:hAnsi="Calibri"/>
+                <w:sz w:val="22"/>
+              </w:rPr>
+              <w:t>0.55 – 1.15</w:t>
+            </w:r>
+          </w:p>
+        </w:tc>
+        <w:tc>
+          <w:tcPr>
+            <w:tcW w:type="dxa" w:w="1872"/>
+          </w:tcPr>
+          <w:p>
+            <w:pPr>
+              <w:jc w:val="center"/>
+            </w:pPr>
+            <w:r>
+              <w:rPr>
+                <w:rFonts w:ascii="Calibri" w:hAnsi="Calibri"/>
+                <w:sz w:val="22"/>
+              </w:rPr>
+              <w:t>71</w:t>
+            </w:r>
+          </w:p>
+        </w:tc>
+      </w:tr>
+      <w:tr>
+        <w:tc>
+          <w:tcPr>
+            <w:tcW w:type="dxa" w:w="1872"/>
+          </w:tcPr>
+          <w:p>
+            <w:pPr>
+              <w:jc w:val="center"/>
+            </w:pPr>
+            <w:r>
+              <w:rPr>
+                <w:rFonts w:ascii="Calibri" w:hAnsi="Calibri"/>
+                <w:sz w:val="22"/>
+              </w:rPr>
+              <w:t>Touches</w:t>
+            </w:r>
+          </w:p>
+        </w:tc>
+        <w:tc>
+          <w:tcPr>
+            <w:tcW w:type="dxa" w:w="1872"/>
+          </w:tcPr>
+          <w:p>
+            <w:pPr>
+              <w:jc w:val="center"/>
+            </w:pPr>
+            <w:r>
+              <w:rPr>
+                <w:rFonts w:ascii="Calibri" w:hAnsi="Calibri"/>
+                <w:sz w:val="22"/>
+              </w:rPr>
+              <w:t>sigma</w:t>
+            </w:r>
+          </w:p>
+        </w:tc>
+        <w:tc>
+          <w:tcPr>
+            <w:tcW w:type="dxa" w:w="1872"/>
+          </w:tcPr>
+          <w:p>
+            <w:pPr>
+              <w:jc w:val="center"/>
+            </w:pPr>
+            <w:r>
+              <w:rPr>
+                <w:rFonts w:ascii="Calibri" w:hAnsi="Calibri"/>
+                <w:sz w:val="22"/>
+              </w:rPr>
+              <w:t>1.94</w:t>
+            </w:r>
+          </w:p>
+        </w:tc>
+        <w:tc>
+          <w:tcPr>
+            <w:tcW w:type="dxa" w:w="1872"/>
+          </w:tcPr>
+          <w:p>
+            <w:pPr>
+              <w:jc w:val="center"/>
+            </w:pPr>
+            <w:r>
+              <w:rPr>
+                <w:rFonts w:ascii="Calibri" w:hAnsi="Calibri"/>
+                <w:sz w:val="22"/>
+              </w:rPr>
+              <w:t>1.84 – 2.03</w:t>
+            </w:r>
+          </w:p>
+        </w:tc>
+        <w:tc>
+          <w:tcPr>
+            <w:tcW w:type="dxa" w:w="1872"/>
+          </w:tcPr>
+          <w:p>
+            <w:pPr>
+              <w:jc w:val="center"/>
+            </w:pPr>
+            <w:r>
+              <w:rPr>
+                <w:rFonts w:ascii="Calibri" w:hAnsi="Calibri"/>
+                <w:sz w:val="22"/>
+              </w:rPr>
+              <w:t>504</w:t>
+            </w:r>
+          </w:p>
+        </w:tc>
+      </w:tr>
+      <w:tr>
+        <w:tc>
+          <w:tcPr>
+            <w:tcW w:type="dxa" w:w="1872"/>
+          </w:tcPr>
+          <w:p>
+            <w:pPr>
+              <w:jc w:val="center"/>
+            </w:pPr>
+            <w:r>
+              <w:rPr>
+                <w:rFonts w:ascii="Calibri" w:hAnsi="Calibri"/>
+                <w:sz w:val="22"/>
+              </w:rPr>
+              <w:t>Touches</w:t>
+            </w:r>
+          </w:p>
+        </w:tc>
+        <w:tc>
+          <w:tcPr>
+            <w:tcW w:type="dxa" w:w="1872"/>
+          </w:tcPr>
+          <w:p>
+            <w:pPr>
+              <w:jc w:val="center"/>
+            </w:pPr>
+            <w:r>
+              <w:rPr>
+                <w:rFonts w:ascii="Calibri" w:hAnsi="Calibri"/>
+                <w:sz w:val="22"/>
+              </w:rPr>
+              <w:t>C(condition)[NoOpponent]</w:t>
+            </w:r>
+          </w:p>
+        </w:tc>
+        <w:tc>
+          <w:tcPr>
+            <w:tcW w:type="dxa" w:w="1872"/>
+          </w:tcPr>
+          <w:p>
+            <w:pPr>
+              <w:jc w:val="center"/>
+            </w:pPr>
+            <w:r>
+              <w:rPr>
+                <w:rFonts w:ascii="Calibri" w:hAnsi="Calibri"/>
+                <w:sz w:val="22"/>
+              </w:rPr>
+              <w:t>2.34</w:t>
+            </w:r>
+          </w:p>
+        </w:tc>
+        <w:tc>
+          <w:tcPr>
+            <w:tcW w:type="dxa" w:w="1872"/>
+          </w:tcPr>
+          <w:p>
+            <w:pPr>
+              <w:jc w:val="center"/>
+            </w:pPr>
+            <w:r>
+              <w:rPr>
+                <w:rFonts w:ascii="Calibri" w:hAnsi="Calibri"/>
+                <w:sz w:val="22"/>
+              </w:rPr>
+              <w:t>1.88 – 2.84</w:t>
+            </w:r>
+          </w:p>
+        </w:tc>
+        <w:tc>
+          <w:tcPr>
+            <w:tcW w:type="dxa" w:w="1872"/>
+          </w:tcPr>
+          <w:p>
+            <w:pPr>
+              <w:jc w:val="center"/>
+            </w:pPr>
+            <w:r>
+              <w:rPr>
+                <w:rFonts w:ascii="Calibri" w:hAnsi="Calibri"/>
+                <w:sz w:val="22"/>
+              </w:rPr>
+              <w:t>44</w:t>
+            </w:r>
+          </w:p>
+        </w:tc>
+      </w:tr>
+      <w:tr>
+        <w:tc>
+          <w:tcPr>
+            <w:tcW w:type="dxa" w:w="1872"/>
+          </w:tcPr>
+          <w:p>
+            <w:pPr>
+              <w:jc w:val="center"/>
+            </w:pPr>
+            <w:r>
+              <w:rPr>
+                <w:rFonts w:ascii="Calibri" w:hAnsi="Calibri"/>
+                <w:sz w:val="22"/>
+              </w:rPr>
+              <w:t>Touches</w:t>
+            </w:r>
+          </w:p>
+        </w:tc>
+        <w:tc>
+          <w:tcPr>
+            <w:tcW w:type="dxa" w:w="1872"/>
+          </w:tcPr>
+          <w:p>
+            <w:pPr>
+              <w:jc w:val="center"/>
+            </w:pPr>
+            <w:r>
+              <w:rPr>
+                <w:rFonts w:ascii="Calibri" w:hAnsi="Calibri"/>
+                <w:sz w:val="22"/>
+              </w:rPr>
+              <w:t>C(condition)[NoInteraction]</w:t>
+            </w:r>
+          </w:p>
+        </w:tc>
+        <w:tc>
+          <w:tcPr>
+            <w:tcW w:type="dxa" w:w="1872"/>
+          </w:tcPr>
+          <w:p>
+            <w:pPr>
+              <w:jc w:val="center"/>
+            </w:pPr>
+            <w:r>
+              <w:rPr>
+                <w:rFonts w:ascii="Calibri" w:hAnsi="Calibri"/>
+                <w:sz w:val="22"/>
+              </w:rPr>
+              <w:t>2.76</w:t>
+            </w:r>
+          </w:p>
+        </w:tc>
+        <w:tc>
+          <w:tcPr>
+            <w:tcW w:type="dxa" w:w="1872"/>
+          </w:tcPr>
+          <w:p>
+            <w:pPr>
+              <w:jc w:val="center"/>
+            </w:pPr>
+            <w:r>
+              <w:rPr>
+                <w:rFonts w:ascii="Calibri" w:hAnsi="Calibri"/>
+                <w:sz w:val="22"/>
+              </w:rPr>
+              <w:t>2.26 – 3.23</w:t>
+            </w:r>
+          </w:p>
+        </w:tc>
+        <w:tc>
+          <w:tcPr>
+            <w:tcW w:type="dxa" w:w="1872"/>
+          </w:tcPr>
+          <w:p>
+            <w:pPr>
+              <w:jc w:val="center"/>
+            </w:pPr>
+            <w:r>
+              <w:rPr>
+                <w:rFonts w:ascii="Calibri" w:hAnsi="Calibri"/>
+                <w:sz w:val="22"/>
+              </w:rPr>
+              <w:t>43</w:t>
+            </w:r>
+          </w:p>
+        </w:tc>
+      </w:tr>
+      <w:tr>
+        <w:tc>
+          <w:tcPr>
+            <w:tcW w:type="dxa" w:w="1872"/>
+          </w:tcPr>
+          <w:p>
+            <w:pPr>
+              <w:jc w:val="center"/>
+            </w:pPr>
+            <w:r>
+              <w:rPr>
+                <w:rFonts w:ascii="Calibri" w:hAnsi="Calibri"/>
+                <w:sz w:val="22"/>
+              </w:rPr>
+              <w:t>Touches</w:t>
+            </w:r>
+          </w:p>
+        </w:tc>
+        <w:tc>
+          <w:tcPr>
+            <w:tcW w:type="dxa" w:w="1872"/>
           </w:tcPr>
           <w:p>
             <w:pPr>
@@ -274,7 +1043,7 @@
         </w:tc>
         <w:tc>
           <w:tcPr>
-            <w:tcW w:type="dxa" w:w="2340"/>
+            <w:tcW w:type="dxa" w:w="1872"/>
           </w:tcPr>
           <w:p>
             <w:pPr>
@@ -285,13 +1054,13 @@
                 <w:rFonts w:ascii="Calibri" w:hAnsi="Calibri"/>
                 <w:sz w:val="22"/>
               </w:rPr>
-              <w:t>2.68</w:t>
+              <w:t>4.2</w:t>
             </w:r>
           </w:p>
         </w:tc>
         <w:tc>
           <w:tcPr>
-            <w:tcW w:type="dxa" w:w="2340"/>
+            <w:tcW w:type="dxa" w:w="1872"/>
           </w:tcPr>
           <w:p>
             <w:pPr>
@@ -302,13 +1071,13 @@
                 <w:rFonts w:ascii="Calibri" w:hAnsi="Calibri"/>
                 <w:sz w:val="22"/>
               </w:rPr>
-              <w:t>2.26 – 3.02</w:t>
+              <w:t>3.70 – 4.74</w:t>
             </w:r>
           </w:p>
         </w:tc>
         <w:tc>
           <w:tcPr>
-            <w:tcW w:type="dxa" w:w="2340"/>
+            <w:tcW w:type="dxa" w:w="1872"/>
           </w:tcPr>
           <w:p>
             <w:pPr>
@@ -319,7 +1088,7 @@
                 <w:rFonts w:ascii="Calibri" w:hAnsi="Calibri"/>
                 <w:sz w:val="22"/>
               </w:rPr>
-              <w:t>142</w:t>
+              <w:t>32</w:t>
             </w:r>
           </w:p>
         </w:tc>
@@ -327,7 +1096,7 @@
       <w:tr>
         <w:tc>
           <w:tcPr>
-            <w:tcW w:type="dxa" w:w="2340"/>
+            <w:tcW w:type="dxa" w:w="1872"/>
           </w:tcPr>
           <w:p>
             <w:pPr>
@@ -338,13 +1107,13 @@
                 <w:rFonts w:ascii="Calibri" w:hAnsi="Calibri"/>
                 <w:sz w:val="22"/>
               </w:rPr>
-              <w:t>C(condition)[NoInteraction]</w:t>
+              <w:t>Touches</w:t>
             </w:r>
           </w:p>
         </w:tc>
         <w:tc>
           <w:tcPr>
-            <w:tcW w:type="dxa" w:w="2340"/>
+            <w:tcW w:type="dxa" w:w="1872"/>
           </w:tcPr>
           <w:p>
             <w:pPr>
@@ -355,13 +1124,13 @@
                 <w:rFonts w:ascii="Calibri" w:hAnsi="Calibri"/>
                 <w:sz w:val="22"/>
               </w:rPr>
-              <w:t>1.85</w:t>
+              <w:t>C(condition)[InSitu]</w:t>
             </w:r>
           </w:p>
         </w:tc>
         <w:tc>
           <w:tcPr>
-            <w:tcW w:type="dxa" w:w="2340"/>
+            <w:tcW w:type="dxa" w:w="1872"/>
           </w:tcPr>
           <w:p>
             <w:pPr>
@@ -372,13 +1141,13 @@
                 <w:rFonts w:ascii="Calibri" w:hAnsi="Calibri"/>
                 <w:sz w:val="22"/>
               </w:rPr>
-              <w:t>1.46 – 2.24</w:t>
+              <w:t>5.31</w:t>
             </w:r>
           </w:p>
         </w:tc>
         <w:tc>
           <w:tcPr>
-            <w:tcW w:type="dxa" w:w="2340"/>
+            <w:tcW w:type="dxa" w:w="1872"/>
           </w:tcPr>
           <w:p>
             <w:pPr>
@@ -389,15 +1158,13 @@
                 <w:rFonts w:ascii="Calibri" w:hAnsi="Calibri"/>
                 <w:sz w:val="22"/>
               </w:rPr>
-              <w:t>125</w:t>
+              <w:t>4.86 – 5.87</w:t>
             </w:r>
           </w:p>
         </w:tc>
-      </w:tr>
-      <w:tr>
         <w:tc>
           <w:tcPr>
-            <w:tcW w:type="dxa" w:w="2340"/>
+            <w:tcW w:type="dxa" w:w="1872"/>
           </w:tcPr>
           <w:p>
             <w:pPr>
@@ -408,13 +1175,15 @@
                 <w:rFonts w:ascii="Calibri" w:hAnsi="Calibri"/>
                 <w:sz w:val="22"/>
               </w:rPr>
-              <w:t>C(condition)[NoOpponent]</w:t>
+              <w:t>47</w:t>
             </w:r>
           </w:p>
         </w:tc>
+      </w:tr>
+      <w:tr>
         <w:tc>
           <w:tcPr>
-            <w:tcW w:type="dxa" w:w="2340"/>
+            <w:tcW w:type="dxa" w:w="1872"/>
           </w:tcPr>
           <w:p>
             <w:pPr>
@@ -425,49 +1194,13 @@
                 <w:rFonts w:ascii="Calibri" w:hAnsi="Calibri"/>
                 <w:sz w:val="22"/>
               </w:rPr>
-              <w:t>1.41</w:t>
+              <w:t>Touches</w:t>
             </w:r>
           </w:p>
         </w:tc>
         <w:tc>
           <w:tcPr>
-            <w:tcW w:type="dxa" w:w="2340"/>
-          </w:tcPr>
-          <w:p>
-            <w:pPr>
-              <w:jc w:val="center"/>
-            </w:pPr>
-            <w:r>
-              <w:rPr>
-                <w:rFonts w:ascii="Calibri" w:hAnsi="Calibri"/>
-                <w:sz w:val="22"/>
-              </w:rPr>
-              <w:t>0.97 – 1.88</w:t>
-            </w:r>
-          </w:p>
-        </w:tc>
-        <w:tc>
-          <w:tcPr>
-            <w:tcW w:type="dxa" w:w="2340"/>
-          </w:tcPr>
-          <w:p>
-            <w:pPr>
-              <w:jc w:val="center"/>
-            </w:pPr>
-            <w:r>
-              <w:rPr>
-                <w:rFonts w:ascii="Calibri" w:hAnsi="Calibri"/>
-                <w:sz w:val="22"/>
-              </w:rPr>
-              <w:t>158</w:t>
-            </w:r>
-          </w:p>
-        </w:tc>
-      </w:tr>
-      <w:tr>
-        <w:tc>
-          <w:tcPr>
-            <w:tcW w:type="dxa" w:w="2340"/>
+            <w:tcW w:type="dxa" w:w="1872"/>
           </w:tcPr>
           <w:p>
             <w:pPr>
@@ -484,7 +1217,7 @@
         </w:tc>
         <w:tc>
           <w:tcPr>
-            <w:tcW w:type="dxa" w:w="2340"/>
+            <w:tcW w:type="dxa" w:w="1872"/>
           </w:tcPr>
           <w:p>
             <w:pPr>
@@ -495,13 +1228,13 @@
                 <w:rFonts w:ascii="Calibri" w:hAnsi="Calibri"/>
                 <w:sz w:val="22"/>
               </w:rPr>
-              <w:t>1.72</w:t>
+              <w:t>1.94</w:t>
             </w:r>
           </w:p>
         </w:tc>
         <w:tc>
           <w:tcPr>
-            <w:tcW w:type="dxa" w:w="2340"/>
+            <w:tcW w:type="dxa" w:w="1872"/>
           </w:tcPr>
           <w:p>
             <w:pPr>
@@ -512,13 +1245,13 @@
                 <w:rFonts w:ascii="Calibri" w:hAnsi="Calibri"/>
                 <w:sz w:val="22"/>
               </w:rPr>
-              <w:t>1.63 – 1.80</w:t>
+              <w:t>1.84 – 2.03</w:t>
             </w:r>
           </w:p>
         </w:tc>
         <w:tc>
           <w:tcPr>
-            <w:tcW w:type="dxa" w:w="2340"/>
+            <w:tcW w:type="dxa" w:w="1872"/>
           </w:tcPr>
           <w:p>
             <w:pPr>
@@ -529,7 +1262,7 @@
                 <w:rFonts w:ascii="Calibri" w:hAnsi="Calibri"/>
                 <w:sz w:val="22"/>
               </w:rPr>
-              <w:t>297</w:t>
+              <w:t>504</w:t>
             </w:r>
           </w:p>
         </w:tc>
@@ -537,7 +1270,27 @@
       <w:tr>
         <w:tc>
           <w:tcPr>
-            <w:tcW w:type="dxa" w:w="2340"/>
+            <w:tcW w:type="dxa" w:w="1872"/>
+            <w:tcBorders>
+              <w:bottom w:sz="12" w:val="single"/>
+            </w:tcBorders>
+          </w:tcPr>
+          <w:p>
+            <w:pPr>
+              <w:jc w:val="center"/>
+            </w:pPr>
+            <w:r>
+              <w:rPr>
+                <w:rFonts w:ascii="Calibri" w:hAnsi="Calibri"/>
+                <w:sz w:val="22"/>
+              </w:rPr>
+              <w:t>Touches</w:t>
+            </w:r>
+          </w:p>
+        </w:tc>
+        <w:tc>
+          <w:tcPr>
+            <w:tcW w:type="dxa" w:w="1872"/>
             <w:tcBorders>
               <w:bottom w:sz="12" w:val="single"/>
             </w:tcBorders>
@@ -557,7 +1310,7 @@
         </w:tc>
         <w:tc>
           <w:tcPr>
-            <w:tcW w:type="dxa" w:w="2340"/>
+            <w:tcW w:type="dxa" w:w="1872"/>
             <w:tcBorders>
               <w:bottom w:sz="12" w:val="single"/>
             </w:tcBorders>
@@ -571,13 +1324,13 @@
                 <w:rFonts w:ascii="Calibri" w:hAnsi="Calibri"/>
                 <w:sz w:val="22"/>
               </w:rPr>
-              <w:t>0.83</w:t>
+              <w:t>0.85</w:t>
             </w:r>
           </w:p>
         </w:tc>
         <w:tc>
           <w:tcPr>
-            <w:tcW w:type="dxa" w:w="2340"/>
+            <w:tcW w:type="dxa" w:w="1872"/>
             <w:tcBorders>
               <w:bottom w:sz="12" w:val="single"/>
             </w:tcBorders>
@@ -591,13 +1344,13 @@
                 <w:rFonts w:ascii="Calibri" w:hAnsi="Calibri"/>
                 <w:sz w:val="22"/>
               </w:rPr>
-              <w:t>0.52 – 1.13</w:t>
+              <w:t>0.56 – 1.20</w:t>
             </w:r>
           </w:p>
         </w:tc>
         <w:tc>
           <w:tcPr>
-            <w:tcW w:type="dxa" w:w="2340"/>
+            <w:tcW w:type="dxa" w:w="1872"/>
             <w:tcBorders>
               <w:bottom w:sz="12" w:val="single"/>
             </w:tcBorders>
@@ -611,7 +1364,7 @@
                 <w:rFonts w:ascii="Calibri" w:hAnsi="Calibri"/>
                 <w:sz w:val="22"/>
               </w:rPr>
-              <w:t>65</w:t>
+              <w:t>79</w:t>
             </w:r>
           </w:p>
         </w:tc>

</xml_diff>

<commit_message>
creating table for cluster types
</commit_message>
<xml_diff>
--- a/Python.Analysis/model_predictions.docx
+++ b/Python.Analysis/model_predictions.docx
@@ -223,7 +223,7 @@
                 <w:rFonts w:ascii="Calibri" w:hAnsi="Calibri"/>
                 <w:sz w:val="22"/>
               </w:rPr>
-              <w:t>1.49 – 1.64</w:t>
+              <w:t>1.48 – 1.64</w:t>
             </w:r>
           </w:p>
         </w:tc>
@@ -240,7 +240,7 @@
                 <w:rFonts w:ascii="Calibri" w:hAnsi="Calibri"/>
                 <w:sz w:val="22"/>
               </w:rPr>
-              <w:t>434</w:t>
+              <w:t>18939</w:t>
             </w:r>
           </w:p>
         </w:tc>
@@ -310,7 +310,7 @@
                 <w:rFonts w:ascii="Calibri" w:hAnsi="Calibri"/>
                 <w:sz w:val="22"/>
               </w:rPr>
-              <w:t>0.68</w:t>
+              <w:t>0.69</w:t>
             </w:r>
           </w:p>
         </w:tc>
@@ -327,7 +327,7 @@
                 <w:rFonts w:ascii="Calibri" w:hAnsi="Calibri"/>
                 <w:sz w:val="22"/>
               </w:rPr>
-              <w:t>0.43 – 0.95</w:t>
+              <w:t>0.44 – 0.96</w:t>
             </w:r>
           </w:p>
         </w:tc>
@@ -344,7 +344,7 @@
                 <w:rFonts w:ascii="Calibri" w:hAnsi="Calibri"/>
                 <w:sz w:val="22"/>
               </w:rPr>
-              <w:t>113</w:t>
+              <w:t>3720</w:t>
             </w:r>
           </w:p>
         </w:tc>
@@ -414,7 +414,7 @@
                 <w:rFonts w:ascii="Calibri" w:hAnsi="Calibri"/>
                 <w:sz w:val="22"/>
               </w:rPr>
-              <w:t>3.62</w:t>
+              <w:t>3.65</w:t>
             </w:r>
           </w:p>
         </w:tc>
@@ -431,7 +431,7 @@
                 <w:rFonts w:ascii="Calibri" w:hAnsi="Calibri"/>
                 <w:sz w:val="22"/>
               </w:rPr>
-              <w:t>3.29 – 3.96</w:t>
+              <w:t>3.25 – 4.04</w:t>
             </w:r>
           </w:p>
         </w:tc>
@@ -448,7 +448,7 @@
                 <w:rFonts w:ascii="Calibri" w:hAnsi="Calibri"/>
                 <w:sz w:val="22"/>
               </w:rPr>
-              <w:t>128</w:t>
+              <w:t>3345</w:t>
             </w:r>
           </w:p>
         </w:tc>
@@ -518,7 +518,7 @@
                 <w:rFonts w:ascii="Calibri" w:hAnsi="Calibri"/>
                 <w:sz w:val="22"/>
               </w:rPr>
-              <w:t>2.65</w:t>
+              <w:t>2.68</w:t>
             </w:r>
           </w:p>
         </w:tc>
@@ -535,7 +535,7 @@
                 <w:rFonts w:ascii="Calibri" w:hAnsi="Calibri"/>
                 <w:sz w:val="22"/>
               </w:rPr>
-              <w:t>2.35 – 3.00</w:t>
+              <w:t>2.29 – 3.08</w:t>
             </w:r>
           </w:p>
         </w:tc>
@@ -552,7 +552,7 @@
                 <w:rFonts w:ascii="Calibri" w:hAnsi="Calibri"/>
                 <w:sz w:val="22"/>
               </w:rPr>
-              <w:t>104</w:t>
+              <w:t>3208</w:t>
             </w:r>
           </w:p>
         </w:tc>
@@ -622,7 +622,7 @@
                 <w:rFonts w:ascii="Calibri" w:hAnsi="Calibri"/>
                 <w:sz w:val="22"/>
               </w:rPr>
-              <w:t>1.82</w:t>
+              <w:t>1.85</w:t>
             </w:r>
           </w:p>
         </w:tc>
@@ -639,7 +639,7 @@
                 <w:rFonts w:ascii="Calibri" w:hAnsi="Calibri"/>
                 <w:sz w:val="22"/>
               </w:rPr>
-              <w:t>1.49 – 2.15</w:t>
+              <w:t>1.44 – 2.24</w:t>
             </w:r>
           </w:p>
         </w:tc>
@@ -656,7 +656,7 @@
                 <w:rFonts w:ascii="Calibri" w:hAnsi="Calibri"/>
                 <w:sz w:val="22"/>
               </w:rPr>
-              <w:t>112</w:t>
+              <w:t>3251</w:t>
             </w:r>
           </w:p>
         </w:tc>
@@ -726,7 +726,7 @@
                 <w:rFonts w:ascii="Calibri" w:hAnsi="Calibri"/>
                 <w:sz w:val="22"/>
               </w:rPr>
-              <w:t>1.38</w:t>
+              <w:t>1.41</w:t>
             </w:r>
           </w:p>
         </w:tc>
@@ -743,7 +743,7 @@
                 <w:rFonts w:ascii="Calibri" w:hAnsi="Calibri"/>
                 <w:sz w:val="22"/>
               </w:rPr>
-              <w:t>1.09 – 1.74</w:t>
+              <w:t>1.02 – 1.81</w:t>
             </w:r>
           </w:p>
         </w:tc>
@@ -760,7 +760,7 @@
                 <w:rFonts w:ascii="Calibri" w:hAnsi="Calibri"/>
                 <w:sz w:val="22"/>
               </w:rPr>
-              <w:t>115</w:t>
+              <w:t>3273</w:t>
             </w:r>
           </w:p>
         </w:tc>
@@ -864,7 +864,7 @@
                 <w:rFonts w:ascii="Calibri" w:hAnsi="Calibri"/>
                 <w:sz w:val="22"/>
               </w:rPr>
-              <w:t>434</w:t>
+              <w:t>16552</w:t>
             </w:r>
           </w:p>
         </w:tc>
@@ -934,7 +934,7 @@
                 <w:rFonts w:ascii="Calibri" w:hAnsi="Calibri"/>
                 <w:sz w:val="22"/>
               </w:rPr>
-              <w:t>0.71</w:t>
+              <w:t>0.7</w:t>
             </w:r>
           </w:p>
         </w:tc>
@@ -951,7 +951,7 @@
                 <w:rFonts w:ascii="Calibri" w:hAnsi="Calibri"/>
                 <w:sz w:val="22"/>
               </w:rPr>
-              <w:t>0.45 – 0.97</w:t>
+              <w:t>0.45 – 0.99</w:t>
             </w:r>
           </w:p>
         </w:tc>
@@ -968,7 +968,7 @@
                 <w:rFonts w:ascii="Calibri" w:hAnsi="Calibri"/>
                 <w:sz w:val="22"/>
               </w:rPr>
-              <w:t>138</w:t>
+              <w:t>5186</w:t>
             </w:r>
           </w:p>
         </w:tc>
@@ -1038,7 +1038,7 @@
                 <w:rFonts w:ascii="Calibri" w:hAnsi="Calibri"/>
                 <w:sz w:val="22"/>
               </w:rPr>
-              <w:t>5.37</w:t>
+              <w:t>5.41</w:t>
             </w:r>
           </w:p>
         </w:tc>
@@ -1055,7 +1055,7 @@
                 <w:rFonts w:ascii="Calibri" w:hAnsi="Calibri"/>
                 <w:sz w:val="22"/>
               </w:rPr>
-              <w:t>5.04 – 5.77</w:t>
+              <w:t>5.00 – 5.83</w:t>
             </w:r>
           </w:p>
         </w:tc>
@@ -1072,7 +1072,7 @@
                 <w:rFonts w:ascii="Calibri" w:hAnsi="Calibri"/>
                 <w:sz w:val="22"/>
               </w:rPr>
-              <w:t>118</w:t>
+              <w:t>4494</w:t>
             </w:r>
           </w:p>
         </w:tc>
@@ -1142,7 +1142,7 @@
                 <w:rFonts w:ascii="Calibri" w:hAnsi="Calibri"/>
                 <w:sz w:val="22"/>
               </w:rPr>
-              <w:t>4.26</w:t>
+              <w:t>4.3</w:t>
             </w:r>
           </w:p>
         </w:tc>
@@ -1159,7 +1159,7 @@
                 <w:rFonts w:ascii="Calibri" w:hAnsi="Calibri"/>
                 <w:sz w:val="22"/>
               </w:rPr>
-              <w:t>3.87 – 4.62</w:t>
+              <w:t>3.87 – 4.70</w:t>
             </w:r>
           </w:p>
         </w:tc>
@@ -1176,7 +1176,7 @@
                 <w:rFonts w:ascii="Calibri" w:hAnsi="Calibri"/>
                 <w:sz w:val="22"/>
               </w:rPr>
-              <w:t>109</w:t>
+              <w:t>4448</w:t>
             </w:r>
           </w:p>
         </w:tc>
@@ -1246,7 +1246,7 @@
                 <w:rFonts w:ascii="Calibri" w:hAnsi="Calibri"/>
                 <w:sz w:val="22"/>
               </w:rPr>
-              <w:t>2.82</w:t>
+              <w:t>2.86</w:t>
             </w:r>
           </w:p>
         </w:tc>
@@ -1263,7 +1263,7 @@
                 <w:rFonts w:ascii="Calibri" w:hAnsi="Calibri"/>
                 <w:sz w:val="22"/>
               </w:rPr>
-              <w:t>2.44 – 3.19</w:t>
+              <w:t>2.46 – 3.29</w:t>
             </w:r>
           </w:p>
         </w:tc>
@@ -1280,7 +1280,7 @@
                 <w:rFonts w:ascii="Calibri" w:hAnsi="Calibri"/>
                 <w:sz w:val="22"/>
               </w:rPr>
-              <w:t>107</w:t>
+              <w:t>4514</w:t>
             </w:r>
           </w:p>
         </w:tc>
@@ -1359,7 +1359,7 @@
                 <w:rFonts w:ascii="Calibri" w:hAnsi="Calibri"/>
                 <w:sz w:val="22"/>
               </w:rPr>
-              <w:t>2.4</w:t>
+              <w:t>2.45</w:t>
             </w:r>
           </w:p>
         </w:tc>
@@ -1379,7 +1379,7 @@
                 <w:rFonts w:ascii="Calibri" w:hAnsi="Calibri"/>
                 <w:sz w:val="22"/>
               </w:rPr>
-              <w:t>2.07 – 2.80</w:t>
+              <w:t>2.05 – 2.88</w:t>
             </w:r>
           </w:p>
         </w:tc>
@@ -1399,7 +1399,7 @@
                 <w:rFonts w:ascii="Calibri" w:hAnsi="Calibri"/>
                 <w:sz w:val="22"/>
               </w:rPr>
-              <w:t>118</w:t>
+              <w:t>4504</w:t>
             </w:r>
           </w:p>
         </w:tc>

</xml_diff>

<commit_message>
update table, naming conventions
</commit_message>
<xml_diff>
--- a/Python.Analysis/model_predictions.docx
+++ b/Python.Analysis/model_predictions.docx
@@ -153,7 +153,7 @@
                 <w:rFonts w:ascii="Calibri" w:hAnsi="Calibri"/>
                 <w:sz w:val="22"/>
               </w:rPr>
-              <w:t>Zero effect probability</w:t>
+              <w:t>Null effect probability</w:t>
             </w:r>
           </w:p>
         </w:tc>
@@ -310,7 +310,7 @@
                 <w:rFonts w:ascii="Calibri" w:hAnsi="Calibri"/>
                 <w:sz w:val="22"/>
               </w:rPr>
-              <w:t>0.7</w:t>
+              <w:t>0.70</w:t>
             </w:r>
           </w:p>
         </w:tc>
@@ -726,7 +726,7 @@
                 <w:rFonts w:ascii="Calibri" w:hAnsi="Calibri"/>
                 <w:sz w:val="22"/>
               </w:rPr>
-              <w:t>1.4</w:t>
+              <w:t>1.40</w:t>
             </w:r>
           </w:p>
         </w:tc>
@@ -1142,7 +1142,7 @@
                 <w:rFonts w:ascii="Calibri" w:hAnsi="Calibri"/>
                 <w:sz w:val="22"/>
               </w:rPr>
-              <w:t>4.3</w:t>
+              <w:t>4.30</w:t>
             </w:r>
           </w:p>
         </w:tc>

</xml_diff>